<commit_message>
Add link github Practice 1,2
</commit_message>
<xml_diff>
--- a/Practice1_QLSV.docx
+++ b/Practice1_QLSV.docx
@@ -2299,21 +2299,7 @@
           <w:b/>
           <w:bCs/>
         </w:rPr>
-        <w:t xml:space="preserve"> </w:t>
-      </w:r>
-      <w:r>
-        <w:rPr>
-          <w:b/>
-          <w:bCs/>
-        </w:rPr>
-        <w:t>(Abstraction)</w:t>
-      </w:r>
-      <w:r>
-        <w:rPr>
-          <w:b/>
-          <w:bCs/>
-        </w:rPr>
-        <w:t>:</w:t>
+        <w:t xml:space="preserve"> (Abstraction):</w:t>
       </w:r>
       <w:r>
         <w:t xml:space="preserve"> </w:t>
@@ -2558,14 +2544,7 @@
           <w:b/>
           <w:bCs/>
         </w:rPr>
-        <w:t>đ</w:t>
-      </w:r>
-      <w:r>
-        <w:rPr>
-          <w:b/>
-          <w:bCs/>
-        </w:rPr>
-        <w:t>óng</w:t>
+        <w:t>đóng</w:t>
       </w:r>
       <w:proofErr w:type="spellEnd"/>
       <w:r>
@@ -2589,14 +2568,7 @@
           <w:b/>
           <w:bCs/>
         </w:rPr>
-        <w:t xml:space="preserve"> (Encapsulation)</w:t>
-      </w:r>
-      <w:r>
-        <w:rPr>
-          <w:b/>
-          <w:bCs/>
-        </w:rPr>
-        <w:t>:</w:t>
+        <w:t xml:space="preserve"> (Encapsulation):</w:t>
       </w:r>
       <w:r>
         <w:t xml:space="preserve"> </w:t>
@@ -2841,21 +2813,7 @@
           <w:b/>
           <w:bCs/>
         </w:rPr>
-        <w:t xml:space="preserve"> </w:t>
-      </w:r>
-      <w:r>
-        <w:rPr>
-          <w:b/>
-          <w:bCs/>
-        </w:rPr>
-        <w:t>(Inheritance)</w:t>
-      </w:r>
-      <w:r>
-        <w:rPr>
-          <w:b/>
-          <w:bCs/>
-        </w:rPr>
-        <w:t>:</w:t>
+        <w:t xml:space="preserve"> (Inheritance):</w:t>
       </w:r>
       <w:r>
         <w:t xml:space="preserve"> </w:t>
@@ -2914,13 +2872,7 @@
       </w:r>
       <w:proofErr w:type="spellEnd"/>
       <w:r>
-        <w:t xml:space="preserve"> </w:t>
-      </w:r>
-      <w:r>
-        <w:t>A</w:t>
-      </w:r>
-      <w:r>
-        <w:t xml:space="preserve"> </w:t>
+        <w:t xml:space="preserve"> A </w:t>
       </w:r>
       <w:proofErr w:type="spellStart"/>
       <w:r>
@@ -3000,13 +2952,7 @@
       </w:r>
       <w:proofErr w:type="spellEnd"/>
       <w:r>
-        <w:t xml:space="preserve"> </w:t>
-      </w:r>
-      <w:r>
-        <w:t>B</w:t>
-      </w:r>
-      <w:r>
-        <w:t xml:space="preserve"> (</w:t>
+        <w:t xml:space="preserve"> B (</w:t>
       </w:r>
       <w:proofErr w:type="spellStart"/>
       <w:r>
@@ -3126,13 +3072,7 @@
       </w:r>
       <w:proofErr w:type="spellEnd"/>
       <w:r>
-        <w:t xml:space="preserve"> </w:t>
-      </w:r>
-      <w:r>
-        <w:t>A</w:t>
-      </w:r>
-      <w:r>
-        <w:t>).</w:t>
+        <w:t xml:space="preserve"> A).</w:t>
       </w:r>
     </w:p>
     <w:p>
@@ -3191,21 +3131,7 @@
           <w:b/>
           <w:bCs/>
         </w:rPr>
-        <w:t xml:space="preserve"> </w:t>
-      </w:r>
-      <w:r>
-        <w:rPr>
-          <w:b/>
-          <w:bCs/>
-        </w:rPr>
-        <w:t>(Polymorphism)</w:t>
-      </w:r>
-      <w:r>
-        <w:rPr>
-          <w:b/>
-          <w:bCs/>
-        </w:rPr>
-        <w:t>:</w:t>
+        <w:t xml:space="preserve"> (Polymorphism):</w:t>
       </w:r>
       <w:r>
         <w:t xml:space="preserve"> </w:t>
@@ -3582,6 +3508,26 @@
       </w:r>
       <w:proofErr w:type="spellEnd"/>
     </w:p>
+    <w:p>
+      <w:pPr>
+        <w:jc w:val="center"/>
+        <w:rPr>
+          <w:i/>
+          <w:iCs/>
+        </w:rPr>
+      </w:pPr>
+      <w:hyperlink r:id="rId5" w:history="1">
+        <w:r>
+          <w:rPr>
+            <w:rStyle w:val="Hyperlink"/>
+            <w:i/>
+            <w:iCs/>
+          </w:rPr>
+          <w:t>https://github.com/cauhamau/SDS_Training/tree/master/Practice1_QLSV</w:t>
+        </w:r>
+      </w:hyperlink>
+    </w:p>
+    <w:p/>
     <w:sectPr>
       <w:pgSz w:w="12240" w:h="15840"/>
       <w:pgMar w:top="1440" w:right="1440" w:bottom="1440" w:left="1440" w:header="720" w:footer="720" w:gutter="0"/>
@@ -4849,6 +4795,29 @@
       <w:bCs/>
     </w:rPr>
   </w:style>
+  <w:style w:type="character" w:styleId="Hyperlink">
+    <w:name w:val="Hyperlink"/>
+    <w:basedOn w:val="DefaultParagraphFont"/>
+    <w:uiPriority w:val="99"/>
+    <w:unhideWhenUsed/>
+    <w:rsid w:val="009022A3"/>
+    <w:rPr>
+      <w:color w:val="467886" w:themeColor="hyperlink"/>
+      <w:u w:val="single"/>
+    </w:rPr>
+  </w:style>
+  <w:style w:type="character" w:styleId="UnresolvedMention">
+    <w:name w:val="Unresolved Mention"/>
+    <w:basedOn w:val="DefaultParagraphFont"/>
+    <w:uiPriority w:val="99"/>
+    <w:semiHidden/>
+    <w:unhideWhenUsed/>
+    <w:rsid w:val="009022A3"/>
+    <w:rPr>
+      <w:color w:val="605E5C"/>
+      <w:shd w:val="clear" w:color="auto" w:fill="E1DFDD"/>
+    </w:rPr>
+  </w:style>
 </w:styles>
 </file>
 

</xml_diff>